<commit_message>
1. Added compability to ABAQUS 2018 for deleteJob
2.  Fixed the layering mismatch in setps.py
3. Updated readme.docx
4. Made the Poisson's ratio setting more readable
</commit_message>
<xml_diff>
--- a/readme.docx
+++ b/readme.docx
@@ -1,21 +1,13 @@
 
 <file path=word/document.xml><?xml version="1.0" encoding="utf-8"?>
-<w:document xmlns:wpc="http://schemas.microsoft.com/office/word/2010/wordprocessingCanvas" xmlns:mc="http://schemas.openxmlformats.org/markup-compatibility/2006" xmlns:o="urn:schemas-microsoft-com:office:office" xmlns:r="http://schemas.openxmlformats.org/officeDocument/2006/relationships" xmlns:m="http://schemas.openxmlformats.org/officeDocument/2006/math" xmlns:v="urn:schemas-microsoft-com:vml" xmlns:wp14="http://schemas.microsoft.com/office/word/2010/wordprocessingDrawing" xmlns:wp="http://schemas.openxmlformats.org/drawingml/2006/wordprocessingDrawing" xmlns:w10="urn:schemas-microsoft-com:office:word" xmlns:w="http://schemas.openxmlformats.org/wordprocessingml/2006/main" xmlns:w14="http://schemas.microsoft.com/office/word/2010/wordml" xmlns:w15="http://schemas.microsoft.com/office/word/2012/wordml" xmlns:wpg="http://schemas.microsoft.com/office/word/2010/wordprocessingGroup" xmlns:wpi="http://schemas.microsoft.com/office/word/2010/wordprocessingInk" xmlns:wne="http://schemas.microsoft.com/office/word/2006/wordml" xmlns:wps="http://schemas.microsoft.com/office/word/2010/wordprocessingShape" mc:Ignorable="w14 w15 wp14">
+<w:document xmlns:wpc="http://schemas.microsoft.com/office/word/2010/wordprocessingCanvas" xmlns:cx="http://schemas.microsoft.com/office/drawing/2014/chartex" xmlns:cx1="http://schemas.microsoft.com/office/drawing/2015/9/8/chartex" xmlns:cx2="http://schemas.microsoft.com/office/drawing/2015/10/21/chartex" xmlns:cx3="http://schemas.microsoft.com/office/drawing/2016/5/9/chartex" xmlns:cx4="http://schemas.microsoft.com/office/drawing/2016/5/10/chartex" xmlns:cx5="http://schemas.microsoft.com/office/drawing/2016/5/11/chartex" xmlns:cx6="http://schemas.microsoft.com/office/drawing/2016/5/12/chartex" xmlns:cx7="http://schemas.microsoft.com/office/drawing/2016/5/13/chartex" xmlns:cx8="http://schemas.microsoft.com/office/drawing/2016/5/14/chartex" xmlns:mc="http://schemas.openxmlformats.org/markup-compatibility/2006" xmlns:aink="http://schemas.microsoft.com/office/drawing/2016/ink" xmlns:am3d="http://schemas.microsoft.com/office/drawing/2017/model3d" xmlns:o="urn:schemas-microsoft-com:office:office" xmlns:r="http://schemas.openxmlformats.org/officeDocument/2006/relationships" xmlns:m="http://schemas.openxmlformats.org/officeDocument/2006/math" xmlns:v="urn:schemas-microsoft-com:vml" xmlns:wp14="http://schemas.microsoft.com/office/word/2010/wordprocessingDrawing" xmlns:wp="http://schemas.openxmlformats.org/drawingml/2006/wordprocessingDrawing" xmlns:w10="urn:schemas-microsoft-com:office:word" xmlns:w="http://schemas.openxmlformats.org/wordprocessingml/2006/main" xmlns:w14="http://schemas.microsoft.com/office/word/2010/wordml" xmlns:w15="http://schemas.microsoft.com/office/word/2012/wordml" xmlns:w16cid="http://schemas.microsoft.com/office/word/2016/wordml/cid" xmlns:w16se="http://schemas.microsoft.com/office/word/2015/wordml/symex" xmlns:wpg="http://schemas.microsoft.com/office/word/2010/wordprocessingGroup" xmlns:wpi="http://schemas.microsoft.com/office/word/2010/wordprocessingInk" xmlns:wne="http://schemas.microsoft.com/office/word/2006/wordml" xmlns:wps="http://schemas.microsoft.com/office/word/2010/wordprocessingShape" mc:Ignorable="w14 w15 w16se w16cid wp14">
   <w:body>
     <w:p>
       <w:pPr>
         <w:jc w:val="both"/>
       </w:pPr>
       <w:r>
-        <w:t xml:space="preserve">This is the folder including </w:t>
-      </w:r>
-      <w:proofErr w:type="spellStart"/>
-      <w:r>
-        <w:t>Abaqus</w:t>
-      </w:r>
-      <w:proofErr w:type="spellEnd"/>
-      <w:r>
-        <w:t xml:space="preserve"> scripts for the </w:t>
+        <w:t xml:space="preserve">This is the folder including Abaqus scripts for the </w:t>
       </w:r>
       <w:proofErr w:type="spellStart"/>
       <w:r>
@@ -65,23 +57,7 @@
         <w:jc w:val="both"/>
       </w:pPr>
       <w:r>
-        <w:t xml:space="preserve">Install </w:t>
-      </w:r>
-      <w:proofErr w:type="spellStart"/>
-      <w:r>
-        <w:t>Abaqus</w:t>
-      </w:r>
-      <w:proofErr w:type="spellEnd"/>
-      <w:r>
-        <w:t xml:space="preserve"> 6.12-1. This code have not been tested on other versions, but should work with later versions since </w:t>
-      </w:r>
-      <w:proofErr w:type="spellStart"/>
-      <w:r>
-        <w:t>Abaqus</w:t>
-      </w:r>
-      <w:proofErr w:type="spellEnd"/>
-      <w:r>
-        <w:t xml:space="preserve"> is backward compatible.</w:t>
+        <w:t>Install Abaqus 6.12-1. This code have not been tested on other versions, but should work with later versions since Abaqus is backward compatible.</w:t>
       </w:r>
     </w:p>
     <w:p>
@@ -94,104 +70,46 @@
         <w:jc w:val="both"/>
       </w:pPr>
       <w:r>
-        <w:t xml:space="preserve">Install </w:t>
+        <w:t xml:space="preserve">Install SciPy 0.13 onto the python folder that shipped with Abaqus. If you are using Windows, install python 2.6 standalone first, and then install </w:t>
       </w:r>
       <w:proofErr w:type="spellStart"/>
       <w:r>
-        <w:t>SciPy</w:t>
+        <w:t>scipy</w:t>
       </w:r>
       <w:proofErr w:type="spellEnd"/>
       <w:r>
-        <w:t xml:space="preserve"> 0.13 onto the python folder that shipped with </w:t>
+        <w:t xml:space="preserve"> on the standalone python. Copy the </w:t>
       </w:r>
       <w:proofErr w:type="spellStart"/>
       <w:r>
-        <w:t>Abaqus</w:t>
+        <w:t>scipy</w:t>
       </w:r>
       <w:proofErr w:type="spellEnd"/>
       <w:r>
-        <w:t xml:space="preserve">. If you are using Windows, install python 2.6 standalone first, and then install </w:t>
+        <w:t xml:space="preserve"> folder under site-</w:t>
       </w:r>
       <w:proofErr w:type="spellStart"/>
       <w:r>
-        <w:t>scipy</w:t>
+        <w:t>pakcages</w:t>
       </w:r>
       <w:proofErr w:type="spellEnd"/>
       <w:r>
-        <w:t xml:space="preserve"> on the standalone python. Copy the </w:t>
-      </w:r>
-      <w:proofErr w:type="spellStart"/>
-      <w:r>
-        <w:t>scipy</w:t>
-      </w:r>
-      <w:proofErr w:type="spellEnd"/>
-      <w:r>
-        <w:t xml:space="preserve"> folder under site-</w:t>
-      </w:r>
-      <w:proofErr w:type="spellStart"/>
-      <w:r>
-        <w:t>pakcages</w:t>
-      </w:r>
-      <w:proofErr w:type="spellEnd"/>
-      <w:r>
-        <w:t xml:space="preserve"> to the corresponding folder in the </w:t>
-      </w:r>
-      <w:proofErr w:type="spellStart"/>
-      <w:r>
-        <w:t>Abaqus</w:t>
-      </w:r>
-      <w:proofErr w:type="spellEnd"/>
-      <w:r>
-        <w:t xml:space="preserve"> python.</w:t>
-      </w:r>
-      <w:bookmarkStart w:id="0" w:name="_GoBack"/>
-      <w:bookmarkEnd w:id="0"/>
+        <w:t xml:space="preserve"> to the corresponding folder in the Abaqus python.</w:t>
+      </w:r>
     </w:p>
     <w:p>
       <w:pPr>
         <w:jc w:val="both"/>
       </w:pPr>
       <w:r>
-        <w:t xml:space="preserve">To be able to use this code, you will need to have background knowledge to know scripting layer API of </w:t>
-      </w:r>
-      <w:proofErr w:type="spellStart"/>
-      <w:r>
-        <w:t>Abaqus</w:t>
-      </w:r>
-      <w:proofErr w:type="spellEnd"/>
-      <w:r>
-        <w:t xml:space="preserve"> python. For a complete documentation, please refer to </w:t>
+        <w:t xml:space="preserve">To be able to use this code, you will need to have background knowledge to know scripting layer API of Abaqus python. For a complete documentation, please refer to </w:t>
       </w:r>
       <w:hyperlink r:id="rId5" w:history="1">
         <w:r>
           <w:rPr>
             <w:rStyle w:val="Hyperlink"/>
           </w:rPr>
-          <w:t xml:space="preserve">this </w:t>
-        </w:r>
-        <w:r>
-          <w:rPr>
-            <w:rStyle w:val="Hyperlink"/>
-          </w:rPr>
-          <w:t>l</w:t>
-        </w:r>
-        <w:r>
-          <w:rPr>
-            <w:rStyle w:val="Hyperlink"/>
-          </w:rPr>
-          <w:t>i</w:t>
-        </w:r>
-        <w:r>
-          <w:rPr>
-            <w:rStyle w:val="Hyperlink"/>
-          </w:rPr>
-          <w:t>n</w:t>
-        </w:r>
-        <w:r>
-          <w:rPr>
-            <w:rStyle w:val="Hyperlink"/>
-          </w:rPr>
-          <w:t>k</w:t>
+          <w:t>this link</w:t>
         </w:r>
       </w:hyperlink>
       <w:r>
@@ -229,15 +147,7 @@
         <w:jc w:val="both"/>
       </w:pPr>
       <w:r>
-        <w:t xml:space="preserve">Open </w:t>
-      </w:r>
-      <w:proofErr w:type="spellStart"/>
-      <w:r>
-        <w:t>Abaqus</w:t>
-      </w:r>
-      <w:proofErr w:type="spellEnd"/>
-      <w:r>
-        <w:t xml:space="preserve"> and set working folder at where the readme.docx is located.</w:t>
+        <w:t>Open Abaqus and set working folder at where the readme.docx is located.</w:t>
       </w:r>
     </w:p>
     <w:p>
@@ -317,6 +227,8 @@
         <w:pStyle w:val="ListParagraph"/>
         <w:jc w:val="both"/>
       </w:pPr>
+      <w:bookmarkStart w:id="0" w:name="_GoBack"/>
+      <w:bookmarkEnd w:id="0"/>
     </w:p>
     <w:p>
       <w:pPr>
@@ -337,11 +249,27 @@
       <w:r>
         <w:t xml:space="preserve">Setup the models for fitting by using </w:t>
       </w:r>
+      <w:r>
+        <w:t xml:space="preserve">`import </w:t>
+      </w:r>
       <w:proofErr w:type="spellStart"/>
+      <w:proofErr w:type="gramStart"/>
       <w:r>
         <w:t>createmodel.setfit</w:t>
       </w:r>
       <w:proofErr w:type="spellEnd"/>
+      <w:proofErr w:type="gramEnd"/>
+      <w:r>
+        <w:t>` and then `</w:t>
+      </w:r>
+      <w:proofErr w:type="spellStart"/>
+      <w:r>
+        <w:t>createmodel.setfit.buildAll</w:t>
+      </w:r>
+      <w:proofErr w:type="spellEnd"/>
+      <w:r>
+        <w:t>()`</w:t>
+      </w:r>
     </w:p>
     <w:p>
       <w:pPr>
@@ -354,13 +282,86 @@
       <w:r>
         <w:t xml:space="preserve">Exhaust all parameters by using </w:t>
       </w:r>
+      <w:r>
+        <w:t xml:space="preserve">`from </w:t>
+      </w:r>
       <w:proofErr w:type="spellStart"/>
-      <w:r>
-        <w:t>fitmodel.defelction.exhaust</w:t>
+      <w:proofErr w:type="gramStart"/>
+      <w:r>
+        <w:t>fitmodel.defl</w:t>
+      </w:r>
+      <w:r>
+        <w:t>e</w:t>
+      </w:r>
+      <w:r>
+        <w:t>ction</w:t>
       </w:r>
       <w:proofErr w:type="spellEnd"/>
-      <w:r>
-        <w:t>. Two tips needs to be run, namely ‘pe_rigid_d317_tip’, meaning the PE (plane strain) model, rigid tip, diameter 3.17, and another ‘pe_rigid_d952_tip’.</w:t>
+      <w:proofErr w:type="gramEnd"/>
+      <w:r>
+        <w:t xml:space="preserve"> import </w:t>
+      </w:r>
+      <w:r>
+        <w:t>exhaust</w:t>
+      </w:r>
+      <w:r>
+        <w:t>`, and then `exhaust(‘ps_rigid_d317_tip’);</w:t>
+      </w:r>
+      <w:r>
+        <w:t xml:space="preserve"> </w:t>
+      </w:r>
+      <w:r>
+        <w:t>exhaust(‘ps_rigid_d</w:t>
+      </w:r>
+      <w:r>
+        <w:t>952</w:t>
+      </w:r>
+      <w:r>
+        <w:t>_tip’);</w:t>
+      </w:r>
+      <w:r>
+        <w:t>`</w:t>
+      </w:r>
+      <w:r>
+        <w:t xml:space="preserve">. </w:t>
+      </w:r>
+      <w:r>
+        <w:t>These t</w:t>
+      </w:r>
+      <w:r>
+        <w:t xml:space="preserve">wo tips </w:t>
+      </w:r>
+      <w:proofErr w:type="gramStart"/>
+      <w:r>
+        <w:t>needs</w:t>
+      </w:r>
+      <w:proofErr w:type="gramEnd"/>
+      <w:r>
+        <w:t xml:space="preserve"> to be run, namely ‘p</w:t>
+      </w:r>
+      <w:r>
+        <w:t>s</w:t>
+      </w:r>
+      <w:r>
+        <w:t>_rigid_d317_tip’, meaning the P</w:t>
+      </w:r>
+      <w:r>
+        <w:t>S</w:t>
+      </w:r>
+      <w:r>
+        <w:t xml:space="preserve"> (plane str</w:t>
+      </w:r>
+      <w:r>
+        <w:t>ess</w:t>
+      </w:r>
+      <w:r>
+        <w:t>) model, rigid tip, diameter 3.17, and another ‘p</w:t>
+      </w:r>
+      <w:r>
+        <w:t>s</w:t>
+      </w:r>
+      <w:r>
+        <w:t>_rigid_d952_tip’.</w:t>
       </w:r>
     </w:p>
     <w:p>
@@ -412,15 +413,22 @@
       <w:proofErr w:type="spellStart"/>
       <w:proofErr w:type="gramStart"/>
       <w:r>
-        <w:t>del.magnitude.autoOptimize</w:t>
+        <w:t>fitmo</w:t>
+      </w:r>
+      <w:r>
+        <w:t>del.magnitude</w:t>
+      </w:r>
+      <w:proofErr w:type="gramEnd"/>
+      <w:r>
+        <w:t>.autoOptimize</w:t>
       </w:r>
       <w:proofErr w:type="spellEnd"/>
       <w:r>
-        <w:t>(</w:t>
-      </w:r>
-      <w:proofErr w:type="gramEnd"/>
-      <w:r>
-        <w:t xml:space="preserve">) (after imported). This should automatically find the right magnitude of materials to fit the force-displacement relationship. </w:t>
+        <w:t xml:space="preserve">() (after imported). This should automatically find the right magnitude of materials to fit the force-displacement </w:t>
+      </w:r>
+      <w:r>
+        <w:lastRenderedPageBreak/>
+        <w:t xml:space="preserve">relationship. </w:t>
       </w:r>
       <w:r>
         <w:t>Check the same excel file in step 2.3 – that is what I used to average material properties from different subjects.</w:t>
@@ -435,7 +443,6 @@
         </w:numPr>
       </w:pPr>
       <w:r>
-        <w:lastRenderedPageBreak/>
         <w:t xml:space="preserve">The material property is now complete, in the excel file. It should be comparable to what Wu and </w:t>
       </w:r>
       <w:proofErr w:type="spellStart"/>
@@ -483,23 +490,7 @@
         </w:numPr>
       </w:pPr>
       <w:r>
-        <w:t>The simulation driver code are all in the package of ‘</w:t>
-      </w:r>
-      <w:proofErr w:type="spellStart"/>
-      <w:r>
-        <w:t>sim</w:t>
-      </w:r>
-      <w:proofErr w:type="spellEnd"/>
-      <w:r>
-        <w:t xml:space="preserve">’. It is intentionally named differently from ‘simulation’ because </w:t>
-      </w:r>
-      <w:proofErr w:type="spellStart"/>
-      <w:r>
-        <w:t>Abaqus</w:t>
-      </w:r>
-      <w:proofErr w:type="spellEnd"/>
-      <w:r>
-        <w:t xml:space="preserve"> itself has a package called simulation. Import the whole package.</w:t>
+        <w:t>The simulation driver code are all in the package of ‘sim’. It is intentionally named differently from ‘simulation’ because Abaqus itself has a package called simulation. Import the whole package.</w:t>
       </w:r>
     </w:p>
     <w:p>
@@ -564,12 +555,9 @@
         <w:t>sim.sphereAs.analyze</w:t>
       </w:r>
       <w:proofErr w:type="spellEnd"/>
-      <w:r>
-        <w:t>(</w:t>
-      </w:r>
       <w:proofErr w:type="gramEnd"/>
       <w:r>
-        <w:t xml:space="preserve">) to extract the </w:t>
+        <w:t xml:space="preserve">() to extract the </w:t>
       </w:r>
       <w:proofErr w:type="spellStart"/>
       <w:r>
@@ -601,11 +589,11 @@
       </w:r>
       <w:proofErr w:type="gramStart"/>
       <w:r>
-        <w:t>folder ./</w:t>
+        <w:t>folder .</w:t>
       </w:r>
       <w:proofErr w:type="gramEnd"/>
       <w:r>
-        <w:t>fig/. Not all figures generated are placed in the paper, so feel free to shop around.</w:t>
+        <w:t>/fig/. Not all figures generated are placed in the paper, so feel free to shop around.</w:t>
       </w:r>
     </w:p>
     <w:p>
@@ -617,31 +605,15 @@
         </w:numPr>
       </w:pPr>
       <w:r>
-        <w:t xml:space="preserve">Note that, the python code under this folder need to be run using a standalone python, with matplotlib installed. The matplotlib is not compatible with </w:t>
+        <w:t xml:space="preserve">Note that, the python code under this folder need to be run using a standalone python, with matplotlib installed. The matplotlib is not compatible with Abaqus because of the </w:t>
       </w:r>
       <w:proofErr w:type="spellStart"/>
       <w:r>
-        <w:t>Abaqus</w:t>
+        <w:t>Tkinter</w:t>
       </w:r>
       <w:proofErr w:type="spellEnd"/>
       <w:r>
-        <w:t xml:space="preserve"> because of the </w:t>
-      </w:r>
-      <w:proofErr w:type="spellStart"/>
-      <w:r>
-        <w:t>Tkinter</w:t>
-      </w:r>
-      <w:proofErr w:type="spellEnd"/>
-      <w:r>
-        <w:t xml:space="preserve"> backend was modified in </w:t>
-      </w:r>
-      <w:proofErr w:type="spellStart"/>
-      <w:r>
-        <w:t>Abaqus</w:t>
-      </w:r>
-      <w:proofErr w:type="spellEnd"/>
-      <w:r>
-        <w:t>.</w:t>
+        <w:t xml:space="preserve"> backend was modified in Abaqus.</w:t>
       </w:r>
     </w:p>
     <w:p>
@@ -681,8 +653,8 @@
 </file>
 
 <file path=word/numbering.xml><?xml version="1.0" encoding="utf-8"?>
-<w:numbering xmlns:wpc="http://schemas.microsoft.com/office/word/2010/wordprocessingCanvas" xmlns:mc="http://schemas.openxmlformats.org/markup-compatibility/2006" xmlns:o="urn:schemas-microsoft-com:office:office" xmlns:r="http://schemas.openxmlformats.org/officeDocument/2006/relationships" xmlns:m="http://schemas.openxmlformats.org/officeDocument/2006/math" xmlns:v="urn:schemas-microsoft-com:vml" xmlns:wp14="http://schemas.microsoft.com/office/word/2010/wordprocessingDrawing" xmlns:wp="http://schemas.openxmlformats.org/drawingml/2006/wordprocessingDrawing" xmlns:w10="urn:schemas-microsoft-com:office:word" xmlns:w="http://schemas.openxmlformats.org/wordprocessingml/2006/main" xmlns:w14="http://schemas.microsoft.com/office/word/2010/wordml" xmlns:w15="http://schemas.microsoft.com/office/word/2012/wordml" xmlns:wpg="http://schemas.microsoft.com/office/word/2010/wordprocessingGroup" xmlns:wpi="http://schemas.microsoft.com/office/word/2010/wordprocessingInk" xmlns:wne="http://schemas.microsoft.com/office/word/2006/wordml" xmlns:wps="http://schemas.microsoft.com/office/word/2010/wordprocessingShape" mc:Ignorable="w14 w15 wp14">
-  <w:abstractNum w:abstractNumId="0">
+<w:numbering xmlns:wpc="http://schemas.microsoft.com/office/word/2010/wordprocessingCanvas" xmlns:cx="http://schemas.microsoft.com/office/drawing/2014/chartex" xmlns:cx1="http://schemas.microsoft.com/office/drawing/2015/9/8/chartex" xmlns:cx2="http://schemas.microsoft.com/office/drawing/2015/10/21/chartex" xmlns:cx3="http://schemas.microsoft.com/office/drawing/2016/5/9/chartex" xmlns:cx4="http://schemas.microsoft.com/office/drawing/2016/5/10/chartex" xmlns:cx5="http://schemas.microsoft.com/office/drawing/2016/5/11/chartex" xmlns:cx6="http://schemas.microsoft.com/office/drawing/2016/5/12/chartex" xmlns:cx7="http://schemas.microsoft.com/office/drawing/2016/5/13/chartex" xmlns:cx8="http://schemas.microsoft.com/office/drawing/2016/5/14/chartex" xmlns:mc="http://schemas.openxmlformats.org/markup-compatibility/2006" xmlns:aink="http://schemas.microsoft.com/office/drawing/2016/ink" xmlns:am3d="http://schemas.microsoft.com/office/drawing/2017/model3d" xmlns:o="urn:schemas-microsoft-com:office:office" xmlns:r="http://schemas.openxmlformats.org/officeDocument/2006/relationships" xmlns:m="http://schemas.openxmlformats.org/officeDocument/2006/math" xmlns:v="urn:schemas-microsoft-com:vml" xmlns:wp14="http://schemas.microsoft.com/office/word/2010/wordprocessingDrawing" xmlns:wp="http://schemas.openxmlformats.org/drawingml/2006/wordprocessingDrawing" xmlns:w10="urn:schemas-microsoft-com:office:word" xmlns:w="http://schemas.openxmlformats.org/wordprocessingml/2006/main" xmlns:w14="http://schemas.microsoft.com/office/word/2010/wordml" xmlns:w15="http://schemas.microsoft.com/office/word/2012/wordml" xmlns:w16cid="http://schemas.microsoft.com/office/word/2016/wordml/cid" xmlns:w16se="http://schemas.microsoft.com/office/word/2015/wordml/symex" xmlns:wpg="http://schemas.microsoft.com/office/word/2010/wordprocessingGroup" xmlns:wpi="http://schemas.microsoft.com/office/word/2010/wordprocessingInk" xmlns:wne="http://schemas.microsoft.com/office/word/2006/wordml" xmlns:wps="http://schemas.microsoft.com/office/word/2010/wordprocessingShape" mc:Ignorable="w14 w15 w16se w16cid wp14">
+  <w:abstractNum w:abstractNumId="0" w15:restartNumberingAfterBreak="0">
     <w:nsid w:val="152551B3"/>
     <w:multiLevelType w:val="hybridMultilevel"/>
     <w:tmpl w:val="4C909E58"/>
@@ -771,7 +743,7 @@
       </w:pPr>
     </w:lvl>
   </w:abstractNum>
-  <w:abstractNum w:abstractNumId="1">
+  <w:abstractNum w:abstractNumId="1" w15:restartNumberingAfterBreak="0">
     <w:nsid w:val="24614DFD"/>
     <w:multiLevelType w:val="hybridMultilevel"/>
     <w:tmpl w:val="9A5EB5AE"/>
@@ -860,7 +832,7 @@
       </w:pPr>
     </w:lvl>
   </w:abstractNum>
-  <w:abstractNum w:abstractNumId="2">
+  <w:abstractNum w:abstractNumId="2" w15:restartNumberingAfterBreak="0">
     <w:nsid w:val="37BE3D4F"/>
     <w:multiLevelType w:val="hybridMultilevel"/>
     <w:tmpl w:val="BB2C2D70"/>
@@ -949,7 +921,7 @@
       </w:pPr>
     </w:lvl>
   </w:abstractNum>
-  <w:abstractNum w:abstractNumId="3">
+  <w:abstractNum w:abstractNumId="3" w15:restartNumberingAfterBreak="0">
     <w:nsid w:val="40E70F2D"/>
     <w:multiLevelType w:val="hybridMultilevel"/>
     <w:tmpl w:val="761EEF76"/>
@@ -1038,7 +1010,7 @@
       </w:pPr>
     </w:lvl>
   </w:abstractNum>
-  <w:abstractNum w:abstractNumId="4">
+  <w:abstractNum w:abstractNumId="4" w15:restartNumberingAfterBreak="0">
     <w:nsid w:val="63FC069F"/>
     <w:multiLevelType w:val="multilevel"/>
     <w:tmpl w:val="04090025"/>
@@ -1133,7 +1105,7 @@
       </w:pPr>
     </w:lvl>
   </w:abstractNum>
-  <w:abstractNum w:abstractNumId="5">
+  <w:abstractNum w:abstractNumId="5" w15:restartNumberingAfterBreak="0">
     <w:nsid w:val="6D134A95"/>
     <w:multiLevelType w:val="hybridMultilevel"/>
     <w:tmpl w:val="6D8C18E2"/>
@@ -1244,7 +1216,7 @@
 </file>
 
 <file path=word/styles.xml><?xml version="1.0" encoding="utf-8"?>
-<w:styles xmlns:mc="http://schemas.openxmlformats.org/markup-compatibility/2006" xmlns:r="http://schemas.openxmlformats.org/officeDocument/2006/relationships" xmlns:w="http://schemas.openxmlformats.org/wordprocessingml/2006/main" xmlns:w14="http://schemas.microsoft.com/office/word/2010/wordml" xmlns:w15="http://schemas.microsoft.com/office/word/2012/wordml" mc:Ignorable="w14 w15">
+<w:styles xmlns:mc="http://schemas.openxmlformats.org/markup-compatibility/2006" xmlns:r="http://schemas.openxmlformats.org/officeDocument/2006/relationships" xmlns:w="http://schemas.openxmlformats.org/wordprocessingml/2006/main" xmlns:w14="http://schemas.microsoft.com/office/word/2010/wordml" xmlns:w15="http://schemas.microsoft.com/office/word/2012/wordml" xmlns:w16cid="http://schemas.microsoft.com/office/word/2016/wordml/cid" xmlns:w16se="http://schemas.microsoft.com/office/word/2015/wordml/symex" mc:Ignorable="w14 w15 w16se w16cid">
   <w:docDefaults>
     <w:rPrDefault>
       <w:rPr>
@@ -1260,7 +1232,7 @@
       </w:pPr>
     </w:pPrDefault>
   </w:docDefaults>
-  <w:latentStyles w:defLockedState="0" w:defUIPriority="99" w:defSemiHidden="0" w:defUnhideWhenUsed="0" w:defQFormat="0" w:count="371">
+  <w:latentStyles w:defLockedState="0" w:defUIPriority="99" w:defSemiHidden="0" w:defUnhideWhenUsed="0" w:defQFormat="0" w:count="375">
     <w:lsdException w:name="Normal" w:uiPriority="0" w:qFormat="1"/>
     <w:lsdException w:name="heading 1" w:uiPriority="9" w:qFormat="1"/>
     <w:lsdException w:name="heading 2" w:semiHidden="1" w:uiPriority="9" w:unhideWhenUsed="1" w:qFormat="1"/>
@@ -1366,7 +1338,6 @@
     <w:lsdException w:name="HTML Sample" w:semiHidden="1" w:unhideWhenUsed="1"/>
     <w:lsdException w:name="HTML Typewriter" w:semiHidden="1" w:unhideWhenUsed="1"/>
     <w:lsdException w:name="HTML Variable" w:semiHidden="1" w:unhideWhenUsed="1"/>
-    <w:lsdException w:name="Normal Table" w:semiHidden="1" w:unhideWhenUsed="1"/>
     <w:lsdException w:name="annotation subject" w:semiHidden="1" w:unhideWhenUsed="1"/>
     <w:lsdException w:name="No List" w:semiHidden="1" w:unhideWhenUsed="1"/>
     <w:lsdException w:name="Outline List 1" w:semiHidden="1" w:unhideWhenUsed="1"/>
@@ -1410,10 +1381,8 @@
     <w:lsdException w:name="Table Elegant" w:semiHidden="1" w:unhideWhenUsed="1"/>
     <w:lsdException w:name="Table Professional" w:semiHidden="1" w:unhideWhenUsed="1"/>
     <w:lsdException w:name="Table Subtle 1" w:semiHidden="1" w:unhideWhenUsed="1"/>
-    <w:lsdException w:name="Table Subtle 2" w:semiHidden="1" w:unhideWhenUsed="1"/>
     <w:lsdException w:name="Table Web 1" w:semiHidden="1" w:unhideWhenUsed="1"/>
     <w:lsdException w:name="Table Web 2" w:semiHidden="1" w:unhideWhenUsed="1"/>
-    <w:lsdException w:name="Table Web 3" w:semiHidden="1" w:unhideWhenUsed="1"/>
     <w:lsdException w:name="Balloon Text" w:semiHidden="1" w:unhideWhenUsed="1"/>
     <w:lsdException w:name="Table Grid" w:uiPriority="39"/>
     <w:lsdException w:name="Table Theme" w:semiHidden="1" w:unhideWhenUsed="1"/>
@@ -1632,6 +1601,10 @@
     <w:lsdException w:name="List Table 5 Dark Accent 6" w:uiPriority="50"/>
     <w:lsdException w:name="List Table 6 Colorful Accent 6" w:uiPriority="51"/>
     <w:lsdException w:name="List Table 7 Colorful Accent 6" w:uiPriority="52"/>
+    <w:lsdException w:name="Mention" w:semiHidden="1" w:unhideWhenUsed="1"/>
+    <w:lsdException w:name="Smart Hyperlink" w:semiHidden="1" w:unhideWhenUsed="1"/>
+    <w:lsdException w:name="Hashtag" w:semiHidden="1" w:unhideWhenUsed="1"/>
+    <w:lsdException w:name="Unresolved Mention" w:semiHidden="1" w:unhideWhenUsed="1"/>
   </w:latentStyles>
   <w:style w:type="paragraph" w:default="1" w:styleId="Normal">
     <w:name w:val="Normal"/>

</xml_diff>